<commit_message>
Se cambia la documentación externa
</commit_message>
<xml_diff>
--- a/Proyecto Programado 1/Documentación externa.docx
+++ b/Proyecto Programado 1/Documentación externa.docx
@@ -185,25 +185,7 @@
           <w:sz w:val="28"/>
           <w:szCs w:val="28"/>
         </w:rPr>
-        <w:t xml:space="preserve">La pareja acuerda en dividir el proyecto de manera que cada uno cree un juego, Sebastián el Gato y Gabriel el Cuatro en Línea, la clase Juego Controlador ambos, todo el trabajo se trabajó en Blue J y subiéndolo a Git </w:t>
-      </w:r>
-      <w:proofErr w:type="gramStart"/>
-      <w:r>
-        <w:rPr>
-          <w:rFonts w:ascii="Times New Roman" w:hAnsi="Times New Roman" w:cs="Times New Roman"/>
-          <w:sz w:val="28"/>
-          <w:szCs w:val="28"/>
-        </w:rPr>
-        <w:t>Hub</w:t>
-      </w:r>
-      <w:proofErr w:type="gramEnd"/>
-      <w:r>
-        <w:rPr>
-          <w:rFonts w:ascii="Times New Roman" w:hAnsi="Times New Roman" w:cs="Times New Roman"/>
-          <w:sz w:val="28"/>
-          <w:szCs w:val="28"/>
-        </w:rPr>
-        <w:t>, se utilizó WhatsApp para la comunicación de ambos miembros del proyecto, si alguno de los dos necesitaba ayuda se la pedía a la otra persona, siempre avisando con tiempo.</w:t>
+        <w:t>La pareja acuerda en dividir el proyecto de manera que cada uno cree un juego, Sebastián el Gato y Gabriel el Cuatro en Línea, la clase Juego Controlador ambos, todo el trabajo se trabajó en Blue J y subiéndolo a Git Hub, se utilizó WhatsApp para la comunicación de ambos miembros del proyecto, si alguno de los dos necesitaba ayuda se la pedía a la otra persona, siempre avisando con tiempo.</w:t>
       </w:r>
     </w:p>
     <w:p>
@@ -235,25 +217,7 @@
           <w:sz w:val="28"/>
           <w:szCs w:val="28"/>
         </w:rPr>
-        <w:t xml:space="preserve">Los juegos se diseñaron con base a los métodos sugeridos por el profesor, además de algunos extras, las clases se diseñaron principalmente para que por medio de varios </w:t>
-      </w:r>
-      <w:proofErr w:type="spellStart"/>
-      <w:r>
-        <w:rPr>
-          <w:rFonts w:ascii="Times New Roman" w:hAnsi="Times New Roman" w:cs="Times New Roman"/>
-          <w:sz w:val="28"/>
-          <w:szCs w:val="28"/>
-        </w:rPr>
-        <w:t>for</w:t>
-      </w:r>
-      <w:proofErr w:type="spellEnd"/>
-      <w:r>
-        <w:rPr>
-          <w:rFonts w:ascii="Times New Roman" w:hAnsi="Times New Roman" w:cs="Times New Roman"/>
-          <w:sz w:val="28"/>
-          <w:szCs w:val="28"/>
-        </w:rPr>
-        <w:t xml:space="preserve"> se revisaran las condiciones para que el jugador 1 o 2 ganó, empató o perdió, se planteó que el Gato fuese utilizando la posición del arreglo + 1, mientras que el Cuatro en Línea no se sumara uno, además de que Gato con X y O, Cuatro en Línea con 1 y 2. Utilizando la frase “Divide y vencerás” para ir creando poco a poco los métodos, de menos a más.</w:t>
+        <w:t>Los juegos se diseñaron con base a los métodos sugeridos por el profesor, además de algunos extras, las clases se diseñaron principalmente para que por medio de varios for se revisaran las condiciones para que el jugador 1 o 2 ganó, empató o perdió, se planteó que el Gato fuese utilizando la posición del arreglo + 1, mientras que el Cuatro en Línea no se sumara uno, además de que Gato con X y O, Cuatro en Línea con 1 y 2. Utilizando la frase “Divide y vencerás” para ir creando poco a poco los métodos, de menos a más.</w:t>
       </w:r>
     </w:p>
     <w:p>
@@ -313,105 +277,32 @@
           <w:sz w:val="28"/>
           <w:szCs w:val="28"/>
         </w:rPr>
-        <w:t xml:space="preserve">se utilizaron mucho los ciclos </w:t>
-      </w:r>
-      <w:proofErr w:type="spellStart"/>
-      <w:r>
-        <w:rPr>
-          <w:rFonts w:ascii="Times New Roman" w:hAnsi="Times New Roman" w:cs="Times New Roman"/>
-          <w:sz w:val="28"/>
-          <w:szCs w:val="28"/>
-        </w:rPr>
-        <w:t>For</w:t>
-      </w:r>
-      <w:proofErr w:type="spellEnd"/>
-      <w:r>
-        <w:rPr>
-          <w:rFonts w:ascii="Times New Roman" w:hAnsi="Times New Roman" w:cs="Times New Roman"/>
-          <w:sz w:val="28"/>
-          <w:szCs w:val="28"/>
-        </w:rPr>
-        <w:t xml:space="preserve"> y </w:t>
-      </w:r>
-      <w:proofErr w:type="spellStart"/>
-      <w:r>
-        <w:rPr>
-          <w:rFonts w:ascii="Times New Roman" w:hAnsi="Times New Roman" w:cs="Times New Roman"/>
-          <w:sz w:val="28"/>
-          <w:szCs w:val="28"/>
-        </w:rPr>
-        <w:t>While</w:t>
-      </w:r>
-      <w:proofErr w:type="spellEnd"/>
-      <w:r>
-        <w:rPr>
-          <w:rFonts w:ascii="Times New Roman" w:hAnsi="Times New Roman" w:cs="Times New Roman"/>
-          <w:sz w:val="28"/>
-          <w:szCs w:val="28"/>
-        </w:rPr>
-        <w:t xml:space="preserve">, principalmente </w:t>
-      </w:r>
-      <w:proofErr w:type="spellStart"/>
-      <w:r>
-        <w:rPr>
-          <w:rFonts w:ascii="Times New Roman" w:hAnsi="Times New Roman" w:cs="Times New Roman"/>
-          <w:sz w:val="28"/>
-          <w:szCs w:val="28"/>
-        </w:rPr>
-        <w:t>for</w:t>
-      </w:r>
-      <w:proofErr w:type="spellEnd"/>
-      <w:r>
-        <w:rPr>
-          <w:rFonts w:ascii="Times New Roman" w:hAnsi="Times New Roman" w:cs="Times New Roman"/>
-          <w:sz w:val="28"/>
-          <w:szCs w:val="28"/>
-        </w:rPr>
-        <w:t xml:space="preserve"> para crear condiciones para saber si se ganó, verificando diagonales, filas y columnas</w:t>
-      </w:r>
-      <w:r>
-        <w:rPr>
-          <w:rFonts w:ascii="Times New Roman" w:hAnsi="Times New Roman" w:cs="Times New Roman"/>
-          <w:sz w:val="28"/>
-          <w:szCs w:val="28"/>
-        </w:rPr>
-        <w:t xml:space="preserve">. En la clase Juego Controlador, se utilizó mucho </w:t>
-      </w:r>
-      <w:proofErr w:type="spellStart"/>
-      <w:r>
-        <w:rPr>
-          <w:rFonts w:ascii="Times New Roman" w:hAnsi="Times New Roman" w:cs="Times New Roman"/>
-          <w:sz w:val="28"/>
-          <w:szCs w:val="28"/>
-        </w:rPr>
-        <w:t>if</w:t>
-      </w:r>
-      <w:proofErr w:type="spellEnd"/>
-      <w:r>
-        <w:rPr>
-          <w:rFonts w:ascii="Times New Roman" w:hAnsi="Times New Roman" w:cs="Times New Roman"/>
-          <w:sz w:val="28"/>
-          <w:szCs w:val="28"/>
-        </w:rPr>
-        <w:t xml:space="preserve"> y </w:t>
-      </w:r>
-      <w:proofErr w:type="spellStart"/>
-      <w:r>
-        <w:rPr>
-          <w:rFonts w:ascii="Times New Roman" w:hAnsi="Times New Roman" w:cs="Times New Roman"/>
-          <w:sz w:val="28"/>
-          <w:szCs w:val="28"/>
-        </w:rPr>
-        <w:t>else</w:t>
-      </w:r>
-      <w:proofErr w:type="spellEnd"/>
-      <w:r>
-        <w:rPr>
-          <w:rFonts w:ascii="Times New Roman" w:hAnsi="Times New Roman" w:cs="Times New Roman"/>
-          <w:sz w:val="28"/>
-          <w:szCs w:val="28"/>
-        </w:rPr>
-        <w:t xml:space="preserve"> para la utilización de los métodos, llamándolos y usarlos.</w:t>
+        <w:t>se utilizaron mucho los ciclos For y While, principalmente for para crear condiciones para saber si se ganó, verificando diagonales, filas y columnas</w:t>
+      </w:r>
+      <w:r>
+        <w:rPr>
+          <w:rFonts w:ascii="Times New Roman" w:hAnsi="Times New Roman" w:cs="Times New Roman"/>
+          <w:sz w:val="28"/>
+          <w:szCs w:val="28"/>
+        </w:rPr>
+        <w:t xml:space="preserve">. En la clase Juego Controlador, se utilizó mucho if y </w:t>
+      </w:r>
+      <w:r>
+        <w:rPr>
+          <w:rFonts w:ascii="Times New Roman" w:hAnsi="Times New Roman" w:cs="Times New Roman"/>
+          <w:sz w:val="28"/>
+          <w:szCs w:val="28"/>
+        </w:rPr>
+        <w:lastRenderedPageBreak/>
+        <w:t>else para la utilización de los métodos, llamándolos y usarlos.</w:t>
+      </w:r>
+      <w:r>
+        <w:rPr>
+          <w:rFonts w:ascii="Times New Roman" w:hAnsi="Times New Roman" w:cs="Times New Roman"/>
+          <w:sz w:val="28"/>
+          <w:szCs w:val="28"/>
+        </w:rPr>
+        <w:t xml:space="preserve"> También se implementó Doxygen, del cual se debe ejecutar desde la terminal.</w:t>
       </w:r>
     </w:p>
     <w:p>
@@ -437,7 +328,6 @@
           <w:sz w:val="28"/>
           <w:szCs w:val="28"/>
         </w:rPr>
-        <w:lastRenderedPageBreak/>
         <w:t xml:space="preserve">Puntos de Mejora: </w:t>
       </w:r>
       <w:r>
@@ -454,25 +344,7 @@
           <w:sz w:val="28"/>
           <w:szCs w:val="28"/>
         </w:rPr>
-        <w:t xml:space="preserve">la utilización de más documentación interna por medio de </w:t>
-      </w:r>
-      <w:proofErr w:type="spellStart"/>
-      <w:r>
-        <w:rPr>
-          <w:rFonts w:ascii="Times New Roman" w:hAnsi="Times New Roman" w:cs="Times New Roman"/>
-          <w:sz w:val="28"/>
-          <w:szCs w:val="28"/>
-        </w:rPr>
-        <w:t>Doxygen</w:t>
-      </w:r>
-      <w:proofErr w:type="spellEnd"/>
-      <w:r>
-        <w:rPr>
-          <w:rFonts w:ascii="Times New Roman" w:hAnsi="Times New Roman" w:cs="Times New Roman"/>
-          <w:sz w:val="28"/>
-          <w:szCs w:val="28"/>
-        </w:rPr>
-        <w:t>, además, de más modos de juego.</w:t>
+        <w:t>la utilización de más documentación interna por medio de Doxygen, además, de más modos de juego.</w:t>
       </w:r>
     </w:p>
     <w:sectPr>

</xml_diff>

<commit_message>
Añadidos a la documentación
</commit_message>
<xml_diff>
--- a/Proyecto Programado 1/Documentación externa.docx
+++ b/Proyecto Programado 1/Documentación externa.docx
@@ -221,25 +221,7 @@
             <w:sz w:val="28"/>
             <w:szCs w:val="28"/>
           </w:rPr>
-          <w:t>https://gith</w:t>
-        </w:r>
-        <w:r>
-          <w:rPr>
-            <w:rStyle w:val="Hipervnculo"/>
-            <w:rFonts w:ascii="Times New Roman" w:hAnsi="Times New Roman" w:cs="Times New Roman"/>
-            <w:sz w:val="28"/>
-            <w:szCs w:val="28"/>
-          </w:rPr>
-          <w:t>u</w:t>
-        </w:r>
-        <w:r>
-          <w:rPr>
-            <w:rStyle w:val="Hipervnculo"/>
-            <w:rFonts w:ascii="Times New Roman" w:hAnsi="Times New Roman" w:cs="Times New Roman"/>
-            <w:sz w:val="28"/>
-            <w:szCs w:val="28"/>
-          </w:rPr>
-          <w:t>b.com/IsMo167/Cl-0112/tree/main/Proyecto%20Programado%201/Proyecto%20Programado%201</w:t>
+          <w:t>https://github.com/IsMo167/Cl-0112/tree/main/Proyecto%20Programado%201/Proyecto%20Programado%201</w:t>
         </w:r>
       </w:hyperlink>
     </w:p>
@@ -290,7 +272,23 @@
           <w:sz w:val="28"/>
           <w:szCs w:val="28"/>
         </w:rPr>
-        <w:t xml:space="preserve"> se revisaran las condiciones para que el jugador 1 o 2 ganó, empató o perdió, se planteó que el Gato fuese utilizando la posición del arreglo + 1, mientras que el Cuatro en Línea no se sumara uno, además de que Gato con X y O, Cuatro en Línea con 1 y 2. Utilizando la frase “Divide y vencerás” para ir creando poco a poco los métodos, de menos a más.</w:t>
+        <w:t xml:space="preserve"> se revisaran las condiciones para que el jugador 1 o 2 ganó, empató o perdió, se planteó que </w:t>
+      </w:r>
+      <w:r>
+        <w:rPr>
+          <w:rFonts w:ascii="Times New Roman" w:hAnsi="Times New Roman" w:cs="Times New Roman"/>
+          <w:sz w:val="28"/>
+          <w:szCs w:val="28"/>
+        </w:rPr>
+        <w:t>en ambos juegos</w:t>
+      </w:r>
+      <w:r>
+        <w:rPr>
+          <w:rFonts w:ascii="Times New Roman" w:hAnsi="Times New Roman" w:cs="Times New Roman"/>
+          <w:sz w:val="28"/>
+          <w:szCs w:val="28"/>
+        </w:rPr>
+        <w:t xml:space="preserve"> fuese utilizando la posición del arreglo + 1, además de que Gato con X y O, Cuatro en Línea con 1 y 2. Utilizando la frase “Divide y vencerás” para ir creando poco a poco los métodos, de menos a más.</w:t>
       </w:r>
     </w:p>
     <w:p>
@@ -350,7 +348,15 @@
           <w:sz w:val="28"/>
           <w:szCs w:val="28"/>
         </w:rPr>
-        <w:t xml:space="preserve">se utilizaron mucho los ciclos </w:t>
+        <w:t>S</w:t>
+      </w:r>
+      <w:r>
+        <w:rPr>
+          <w:rFonts w:ascii="Times New Roman" w:hAnsi="Times New Roman" w:cs="Times New Roman"/>
+          <w:sz w:val="28"/>
+          <w:szCs w:val="28"/>
+        </w:rPr>
+        <w:t xml:space="preserve">e utilizaron mucho los ciclos </w:t>
       </w:r>
       <w:proofErr w:type="spellStart"/>
       <w:r>
@@ -368,6 +374,179 @@
           <w:sz w:val="28"/>
           <w:szCs w:val="28"/>
         </w:rPr>
+        <w:t xml:space="preserve"> y While, principalmente </w:t>
+      </w:r>
+      <w:proofErr w:type="spellStart"/>
+      <w:r>
+        <w:rPr>
+          <w:rFonts w:ascii="Times New Roman" w:hAnsi="Times New Roman" w:cs="Times New Roman"/>
+          <w:sz w:val="28"/>
+          <w:szCs w:val="28"/>
+        </w:rPr>
+        <w:t>for</w:t>
+      </w:r>
+      <w:proofErr w:type="spellEnd"/>
+      <w:r>
+        <w:rPr>
+          <w:rFonts w:ascii="Times New Roman" w:hAnsi="Times New Roman" w:cs="Times New Roman"/>
+          <w:sz w:val="28"/>
+          <w:szCs w:val="28"/>
+        </w:rPr>
+        <w:t xml:space="preserve"> para crear condiciones para saber si se ganó, verificando diagonales, filas y columnas</w:t>
+      </w:r>
+      <w:r>
+        <w:rPr>
+          <w:rFonts w:ascii="Times New Roman" w:hAnsi="Times New Roman" w:cs="Times New Roman"/>
+          <w:sz w:val="28"/>
+          <w:szCs w:val="28"/>
+        </w:rPr>
+        <w:t>.</w:t>
+      </w:r>
+      <w:r>
+        <w:t xml:space="preserve"> </w:t>
+      </w:r>
+      <w:r>
+        <w:rPr>
+          <w:rFonts w:ascii="Times New Roman" w:hAnsi="Times New Roman" w:cs="Times New Roman"/>
+          <w:sz w:val="28"/>
+          <w:szCs w:val="28"/>
+        </w:rPr>
+        <w:t xml:space="preserve">Implementamos métodos que verifican el estado del </w:t>
+      </w:r>
+      <w:r>
+        <w:rPr>
+          <w:rFonts w:ascii="Times New Roman" w:hAnsi="Times New Roman" w:cs="Times New Roman"/>
+          <w:sz w:val="28"/>
+          <w:szCs w:val="28"/>
+        </w:rPr>
+        <w:lastRenderedPageBreak/>
+        <w:t xml:space="preserve">juego, como </w:t>
+      </w:r>
+      <w:proofErr w:type="gramStart"/>
+      <w:r>
+        <w:rPr>
+          <w:rFonts w:ascii="Times New Roman" w:hAnsi="Times New Roman" w:cs="Times New Roman"/>
+          <w:sz w:val="28"/>
+          <w:szCs w:val="28"/>
+        </w:rPr>
+        <w:t>ganador(</w:t>
+      </w:r>
+      <w:proofErr w:type="gramEnd"/>
+      <w:r>
+        <w:rPr>
+          <w:rFonts w:ascii="Times New Roman" w:hAnsi="Times New Roman" w:cs="Times New Roman"/>
+          <w:sz w:val="28"/>
+          <w:szCs w:val="28"/>
+        </w:rPr>
+        <w:t xml:space="preserve">) en la clase Gato y </w:t>
+      </w:r>
+      <w:proofErr w:type="spellStart"/>
+      <w:r>
+        <w:rPr>
+          <w:rFonts w:ascii="Times New Roman" w:hAnsi="Times New Roman" w:cs="Times New Roman"/>
+          <w:sz w:val="28"/>
+          <w:szCs w:val="28"/>
+        </w:rPr>
+        <w:t>esJuegoTerminado</w:t>
+      </w:r>
+      <w:proofErr w:type="spellEnd"/>
+      <w:r>
+        <w:rPr>
+          <w:rFonts w:ascii="Times New Roman" w:hAnsi="Times New Roman" w:cs="Times New Roman"/>
+          <w:sz w:val="28"/>
+          <w:szCs w:val="28"/>
+        </w:rPr>
+        <w:t xml:space="preserve">() en </w:t>
+      </w:r>
+      <w:proofErr w:type="spellStart"/>
+      <w:r>
+        <w:rPr>
+          <w:rFonts w:ascii="Times New Roman" w:hAnsi="Times New Roman" w:cs="Times New Roman"/>
+          <w:sz w:val="28"/>
+          <w:szCs w:val="28"/>
+        </w:rPr>
+        <w:t>CuatroEnLinea</w:t>
+      </w:r>
+      <w:proofErr w:type="spellEnd"/>
+      <w:r>
+        <w:rPr>
+          <w:rFonts w:ascii="Times New Roman" w:hAnsi="Times New Roman" w:cs="Times New Roman"/>
+          <w:sz w:val="28"/>
+          <w:szCs w:val="28"/>
+        </w:rPr>
+        <w:t>.</w:t>
+      </w:r>
+      <w:r>
+        <w:t xml:space="preserve"> </w:t>
+      </w:r>
+      <w:r>
+        <w:rPr>
+          <w:rFonts w:ascii="Times New Roman" w:hAnsi="Times New Roman" w:cs="Times New Roman"/>
+          <w:sz w:val="28"/>
+          <w:szCs w:val="28"/>
+        </w:rPr>
+        <w:t xml:space="preserve">Se hizo hincapié en la reutilización de código mediante la creación de métodos que podrían ser llamados múltiples veces en diferentes contextos, como el método </w:t>
+      </w:r>
+      <w:proofErr w:type="spellStart"/>
+      <w:proofErr w:type="gramStart"/>
+      <w:r>
+        <w:rPr>
+          <w:rFonts w:ascii="Times New Roman" w:hAnsi="Times New Roman" w:cs="Times New Roman"/>
+          <w:sz w:val="28"/>
+          <w:szCs w:val="28"/>
+        </w:rPr>
+        <w:t>mostrarTablero</w:t>
+      </w:r>
+      <w:proofErr w:type="spellEnd"/>
+      <w:r>
+        <w:rPr>
+          <w:rFonts w:ascii="Times New Roman" w:hAnsi="Times New Roman" w:cs="Times New Roman"/>
+          <w:sz w:val="28"/>
+          <w:szCs w:val="28"/>
+        </w:rPr>
+        <w:t>(</w:t>
+      </w:r>
+      <w:proofErr w:type="gramEnd"/>
+      <w:r>
+        <w:rPr>
+          <w:rFonts w:ascii="Times New Roman" w:hAnsi="Times New Roman" w:cs="Times New Roman"/>
+          <w:sz w:val="28"/>
+          <w:szCs w:val="28"/>
+        </w:rPr>
+        <w:t>)</w:t>
+      </w:r>
+      <w:r>
+        <w:rPr>
+          <w:rFonts w:ascii="Times New Roman" w:hAnsi="Times New Roman" w:cs="Times New Roman"/>
+          <w:sz w:val="28"/>
+          <w:szCs w:val="28"/>
+        </w:rPr>
+        <w:t>.</w:t>
+      </w:r>
+      <w:r>
+        <w:rPr>
+          <w:rFonts w:ascii="Times New Roman" w:hAnsi="Times New Roman" w:cs="Times New Roman"/>
+          <w:sz w:val="28"/>
+          <w:szCs w:val="28"/>
+        </w:rPr>
+        <w:t xml:space="preserve"> En la clase Juego Controlador, se utilizó mucho </w:t>
+      </w:r>
+      <w:proofErr w:type="spellStart"/>
+      <w:r>
+        <w:rPr>
+          <w:rFonts w:ascii="Times New Roman" w:hAnsi="Times New Roman" w:cs="Times New Roman"/>
+          <w:sz w:val="28"/>
+          <w:szCs w:val="28"/>
+        </w:rPr>
+        <w:t>if</w:t>
+      </w:r>
+      <w:proofErr w:type="spellEnd"/>
+      <w:r>
+        <w:rPr>
+          <w:rFonts w:ascii="Times New Roman" w:hAnsi="Times New Roman" w:cs="Times New Roman"/>
+          <w:sz w:val="28"/>
+          <w:szCs w:val="28"/>
+        </w:rPr>
         <w:t xml:space="preserve"> y </w:t>
       </w:r>
       <w:proofErr w:type="spellStart"/>
@@ -377,7 +556,7 @@
           <w:sz w:val="28"/>
           <w:szCs w:val="28"/>
         </w:rPr>
-        <w:t>While</w:t>
+        <w:t>else</w:t>
       </w:r>
       <w:proofErr w:type="spellEnd"/>
       <w:r>
@@ -386,70 +565,71 @@
           <w:sz w:val="28"/>
           <w:szCs w:val="28"/>
         </w:rPr>
-        <w:t xml:space="preserve">, principalmente </w:t>
-      </w:r>
-      <w:proofErr w:type="spellStart"/>
-      <w:r>
-        <w:rPr>
-          <w:rFonts w:ascii="Times New Roman" w:hAnsi="Times New Roman" w:cs="Times New Roman"/>
-          <w:sz w:val="28"/>
-          <w:szCs w:val="28"/>
-        </w:rPr>
-        <w:t>for</w:t>
-      </w:r>
-      <w:proofErr w:type="spellEnd"/>
-      <w:r>
-        <w:rPr>
-          <w:rFonts w:ascii="Times New Roman" w:hAnsi="Times New Roman" w:cs="Times New Roman"/>
-          <w:sz w:val="28"/>
-          <w:szCs w:val="28"/>
-        </w:rPr>
-        <w:t xml:space="preserve"> para crear condiciones para saber si se ganó, verificando diagonales, filas y columnas</w:t>
-      </w:r>
-      <w:r>
-        <w:rPr>
-          <w:rFonts w:ascii="Times New Roman" w:hAnsi="Times New Roman" w:cs="Times New Roman"/>
-          <w:sz w:val="28"/>
-          <w:szCs w:val="28"/>
-        </w:rPr>
-        <w:t xml:space="preserve">. En la clase Juego Controlador, se utilizó mucho </w:t>
-      </w:r>
-      <w:proofErr w:type="spellStart"/>
-      <w:r>
-        <w:rPr>
-          <w:rFonts w:ascii="Times New Roman" w:hAnsi="Times New Roman" w:cs="Times New Roman"/>
-          <w:sz w:val="28"/>
-          <w:szCs w:val="28"/>
-        </w:rPr>
-        <w:t>if</w:t>
-      </w:r>
-      <w:proofErr w:type="spellEnd"/>
-      <w:r>
-        <w:rPr>
-          <w:rFonts w:ascii="Times New Roman" w:hAnsi="Times New Roman" w:cs="Times New Roman"/>
-          <w:sz w:val="28"/>
-          <w:szCs w:val="28"/>
-        </w:rPr>
-        <w:t xml:space="preserve"> y </w:t>
-      </w:r>
-      <w:proofErr w:type="spellStart"/>
-      <w:r>
-        <w:rPr>
-          <w:rFonts w:ascii="Times New Roman" w:hAnsi="Times New Roman" w:cs="Times New Roman"/>
-          <w:sz w:val="28"/>
-          <w:szCs w:val="28"/>
-        </w:rPr>
-        <w:lastRenderedPageBreak/>
-        <w:t>else</w:t>
-      </w:r>
-      <w:proofErr w:type="spellEnd"/>
-      <w:r>
-        <w:rPr>
-          <w:rFonts w:ascii="Times New Roman" w:hAnsi="Times New Roman" w:cs="Times New Roman"/>
-          <w:sz w:val="28"/>
-          <w:szCs w:val="28"/>
-        </w:rPr>
-        <w:t xml:space="preserve"> para la utilización de los métodos, llamándolos y usarlos.</w:t>
+        <w:t xml:space="preserve"> para la utilización de los métodos</w:t>
+      </w:r>
+      <w:r>
+        <w:rPr>
+          <w:rFonts w:ascii="Times New Roman" w:hAnsi="Times New Roman" w:cs="Times New Roman"/>
+          <w:sz w:val="28"/>
+          <w:szCs w:val="28"/>
+        </w:rPr>
+        <w:t>, además de un Switch para el menú</w:t>
+      </w:r>
+      <w:r>
+        <w:rPr>
+          <w:rFonts w:ascii="Times New Roman" w:hAnsi="Times New Roman" w:cs="Times New Roman"/>
+          <w:sz w:val="28"/>
+          <w:szCs w:val="28"/>
+        </w:rPr>
+        <w:t>.</w:t>
+      </w:r>
+      <w:r>
+        <w:rPr>
+          <w:rFonts w:ascii="Times New Roman" w:hAnsi="Times New Roman" w:cs="Times New Roman"/>
+          <w:sz w:val="28"/>
+          <w:szCs w:val="28"/>
+        </w:rPr>
+        <w:t xml:space="preserve"> N</w:t>
+      </w:r>
+      <w:r>
+        <w:rPr>
+          <w:rFonts w:ascii="Times New Roman" w:hAnsi="Times New Roman" w:cs="Times New Roman"/>
+          <w:sz w:val="28"/>
+          <w:szCs w:val="28"/>
+        </w:rPr>
+        <w:t>os aseguramos de documentar cada método y clase con comentarios</w:t>
+      </w:r>
+      <w:r>
+        <w:rPr>
+          <w:rFonts w:ascii="Times New Roman" w:hAnsi="Times New Roman" w:cs="Times New Roman"/>
+          <w:sz w:val="28"/>
+          <w:szCs w:val="28"/>
+        </w:rPr>
+        <w:t>.</w:t>
+      </w:r>
+      <w:r>
+        <w:rPr>
+          <w:rFonts w:ascii="Times New Roman" w:hAnsi="Times New Roman" w:cs="Times New Roman"/>
+          <w:sz w:val="28"/>
+          <w:szCs w:val="28"/>
+        </w:rPr>
+        <w:t xml:space="preserve"> </w:t>
+      </w:r>
+      <w:r>
+        <w:rPr>
+          <w:rFonts w:ascii="Times New Roman" w:hAnsi="Times New Roman" w:cs="Times New Roman"/>
+          <w:sz w:val="28"/>
+          <w:szCs w:val="28"/>
+        </w:rPr>
+        <w:t>Adoptamos un enfoque iterativo, probando cada parte del código a medida que se desarrollaba, lo que nos permitió identificar y corregir errores</w:t>
+      </w:r>
+      <w:r>
+        <w:rPr>
+          <w:rFonts w:ascii="Times New Roman" w:hAnsi="Times New Roman" w:cs="Times New Roman"/>
+          <w:sz w:val="28"/>
+          <w:szCs w:val="28"/>
+        </w:rPr>
+        <w:t>.</w:t>
       </w:r>
       <w:r>
         <w:rPr>
@@ -509,33 +689,111 @@
           <w:sz w:val="28"/>
           <w:szCs w:val="28"/>
         </w:rPr>
-        <w:t xml:space="preserve">se podría mejorar con el uso de excepciones para que el usuario si o si utilice los formatos y tipos de atributos que se deben utilizar, también, el añadido de una interfaz gráfica para mejor interacción del usuario con el programa, </w:t>
-      </w:r>
-      <w:r>
-        <w:rPr>
-          <w:rFonts w:ascii="Times New Roman" w:hAnsi="Times New Roman" w:cs="Times New Roman"/>
-          <w:sz w:val="28"/>
-          <w:szCs w:val="28"/>
-        </w:rPr>
-        <w:t xml:space="preserve">la utilización de más documentación interna por medio de </w:t>
-      </w:r>
-      <w:proofErr w:type="spellStart"/>
-      <w:r>
-        <w:rPr>
-          <w:rFonts w:ascii="Times New Roman" w:hAnsi="Times New Roman" w:cs="Times New Roman"/>
-          <w:sz w:val="28"/>
-          <w:szCs w:val="28"/>
-        </w:rPr>
-        <w:t>Doxygen</w:t>
-      </w:r>
-      <w:proofErr w:type="spellEnd"/>
-      <w:r>
-        <w:rPr>
-          <w:rFonts w:ascii="Times New Roman" w:hAnsi="Times New Roman" w:cs="Times New Roman"/>
-          <w:sz w:val="28"/>
-          <w:szCs w:val="28"/>
-        </w:rPr>
-        <w:t>, además, de más modos de juego.</w:t>
+        <w:t>S</w:t>
+      </w:r>
+      <w:r>
+        <w:rPr>
+          <w:rFonts w:ascii="Times New Roman" w:hAnsi="Times New Roman" w:cs="Times New Roman"/>
+          <w:sz w:val="28"/>
+          <w:szCs w:val="28"/>
+        </w:rPr>
+        <w:t>e podría mejorar con el uso de excepciones para que el usuario si o si utilice los formatos y tipos de atributos que se deben utilizar, también, el añadido de una interfaz gráfica para mejor interacción del usuario con el programa</w:t>
+      </w:r>
+      <w:r>
+        <w:rPr>
+          <w:rFonts w:ascii="Times New Roman" w:hAnsi="Times New Roman" w:cs="Times New Roman"/>
+          <w:sz w:val="28"/>
+          <w:szCs w:val="28"/>
+        </w:rPr>
+        <w:t xml:space="preserve">. </w:t>
+      </w:r>
+      <w:r>
+        <w:rPr>
+          <w:rFonts w:ascii="Times New Roman" w:hAnsi="Times New Roman" w:cs="Times New Roman"/>
+          <w:sz w:val="28"/>
+          <w:szCs w:val="28"/>
+        </w:rPr>
+        <w:t>Revis</w:t>
+      </w:r>
+      <w:r>
+        <w:rPr>
+          <w:rFonts w:ascii="Times New Roman" w:hAnsi="Times New Roman" w:cs="Times New Roman"/>
+          <w:sz w:val="28"/>
+          <w:szCs w:val="28"/>
+        </w:rPr>
+        <w:t>ión</w:t>
+      </w:r>
+      <w:r>
+        <w:rPr>
+          <w:rFonts w:ascii="Times New Roman" w:hAnsi="Times New Roman" w:cs="Times New Roman"/>
+          <w:sz w:val="28"/>
+          <w:szCs w:val="28"/>
+        </w:rPr>
+        <w:t xml:space="preserve"> y </w:t>
+      </w:r>
+      <w:r>
+        <w:rPr>
+          <w:rFonts w:ascii="Times New Roman" w:hAnsi="Times New Roman" w:cs="Times New Roman"/>
+          <w:sz w:val="28"/>
+          <w:szCs w:val="28"/>
+        </w:rPr>
+        <w:t>optimiza</w:t>
+      </w:r>
+      <w:r>
+        <w:rPr>
+          <w:rFonts w:ascii="Times New Roman" w:hAnsi="Times New Roman" w:cs="Times New Roman"/>
+          <w:sz w:val="28"/>
+          <w:szCs w:val="28"/>
+        </w:rPr>
+        <w:t>ción</w:t>
+      </w:r>
+      <w:r>
+        <w:rPr>
+          <w:rFonts w:ascii="Times New Roman" w:hAnsi="Times New Roman" w:cs="Times New Roman"/>
+          <w:sz w:val="28"/>
+          <w:szCs w:val="28"/>
+        </w:rPr>
+        <w:t xml:space="preserve"> el rendimiento del código, especialmente en la lógica de verificación de ganadores y movimientos</w:t>
+      </w:r>
+      <w:r>
+        <w:rPr>
+          <w:rFonts w:ascii="Times New Roman" w:hAnsi="Times New Roman" w:cs="Times New Roman"/>
+          <w:sz w:val="28"/>
+          <w:szCs w:val="28"/>
+        </w:rPr>
+        <w:t>. M</w:t>
+      </w:r>
+      <w:r>
+        <w:rPr>
+          <w:rFonts w:ascii="Times New Roman" w:hAnsi="Times New Roman" w:cs="Times New Roman"/>
+          <w:sz w:val="28"/>
+          <w:szCs w:val="28"/>
+        </w:rPr>
+        <w:t>ejor gestión de tiempo para haber tenido el trabajo completo antes</w:t>
+      </w:r>
+      <w:r>
+        <w:rPr>
+          <w:rFonts w:ascii="Times New Roman" w:hAnsi="Times New Roman" w:cs="Times New Roman"/>
+          <w:sz w:val="28"/>
+          <w:szCs w:val="28"/>
+        </w:rPr>
+        <w:t>, además</w:t>
+      </w:r>
+      <w:r>
+        <w:rPr>
+          <w:rFonts w:ascii="Times New Roman" w:hAnsi="Times New Roman" w:cs="Times New Roman"/>
+          <w:sz w:val="28"/>
+          <w:szCs w:val="28"/>
+        </w:rPr>
+        <w:t xml:space="preserve"> </w:t>
+      </w:r>
+      <w:r>
+        <w:rPr>
+          <w:rFonts w:ascii="Times New Roman" w:hAnsi="Times New Roman" w:cs="Times New Roman"/>
+          <w:sz w:val="28"/>
+          <w:szCs w:val="28"/>
+        </w:rPr>
+        <w:t>de más modos de juego.</w:t>
       </w:r>
     </w:p>
     <w:sectPr>

</xml_diff>